<commit_message>
Replace 02. Követelmény, projekt, funkcionalitás_final.docx
</commit_message>
<xml_diff>
--- a/docs/02. Követelmény, projekt, funkcionalitás_final.docx
+++ b/docs/02. Követelmény, projekt, funkcionalitás_final.docx
@@ -1665,7 +1665,7 @@
     <w:tbl>
       <w:tblPr>
         <w:tblStyle w:val="a"/>
-        <w:tblW w:w="9285" w:type="dxa"/>
+        <w:tblW w:w="9430" w:type="dxa"/>
         <w:tblInd w:w="-108" w:type="dxa"/>
         <w:tblBorders>
           <w:top w:val="single" w:sz="4" w:space="0" w:color="000000"/>
@@ -1681,11 +1681,11 @@
       <w:tblGrid>
         <w:gridCol w:w="1365"/>
         <w:gridCol w:w="1635"/>
-        <w:gridCol w:w="1230"/>
-        <w:gridCol w:w="1170"/>
-        <w:gridCol w:w="1410"/>
-        <w:gridCol w:w="1155"/>
-        <w:gridCol w:w="1320"/>
+        <w:gridCol w:w="1327"/>
+        <w:gridCol w:w="1276"/>
+        <w:gridCol w:w="1417"/>
+        <w:gridCol w:w="1134"/>
+        <w:gridCol w:w="1276"/>
       </w:tblGrid>
       <w:tr>
         <w:tc>
@@ -1724,7 +1724,7 @@
         </w:tc>
         <w:tc>
           <w:tcPr>
-            <w:tcW w:w="1230" w:type="dxa"/>
+            <w:tcW w:w="1327" w:type="dxa"/>
             <w:shd w:val="clear" w:color="auto" w:fill="CCCCCC"/>
           </w:tcPr>
           <w:p>
@@ -1741,7 +1741,7 @@
         </w:tc>
         <w:tc>
           <w:tcPr>
-            <w:tcW w:w="1170" w:type="dxa"/>
+            <w:tcW w:w="1276" w:type="dxa"/>
             <w:shd w:val="clear" w:color="auto" w:fill="CCCCCC"/>
           </w:tcPr>
           <w:p>
@@ -1758,7 +1758,7 @@
         </w:tc>
         <w:tc>
           <w:tcPr>
-            <w:tcW w:w="1410" w:type="dxa"/>
+            <w:tcW w:w="1417" w:type="dxa"/>
             <w:shd w:val="clear" w:color="auto" w:fill="CCCCCC"/>
           </w:tcPr>
           <w:p>
@@ -1775,7 +1775,7 @@
         </w:tc>
         <w:tc>
           <w:tcPr>
-            <w:tcW w:w="1155" w:type="dxa"/>
+            <w:tcW w:w="1134" w:type="dxa"/>
             <w:shd w:val="clear" w:color="auto" w:fill="CCCCCC"/>
           </w:tcPr>
           <w:p>
@@ -1792,7 +1792,7 @@
         </w:tc>
         <w:tc>
           <w:tcPr>
-            <w:tcW w:w="1320" w:type="dxa"/>
+            <w:tcW w:w="1276" w:type="dxa"/>
             <w:shd w:val="clear" w:color="auto" w:fill="CCCCCC"/>
           </w:tcPr>
           <w:p>
@@ -1843,7 +1843,7 @@
         </w:tc>
         <w:tc>
           <w:tcPr>
-            <w:tcW w:w="1230" w:type="dxa"/>
+            <w:tcW w:w="1327" w:type="dxa"/>
           </w:tcPr>
           <w:p>
             <w:r>
@@ -1859,7 +1859,7 @@
         </w:tc>
         <w:tc>
           <w:tcPr>
-            <w:tcW w:w="1170" w:type="dxa"/>
+            <w:tcW w:w="1276" w:type="dxa"/>
           </w:tcPr>
           <w:p>
             <w:r>
@@ -1875,7 +1875,7 @@
         </w:tc>
         <w:tc>
           <w:tcPr>
-            <w:tcW w:w="1410" w:type="dxa"/>
+            <w:tcW w:w="1417" w:type="dxa"/>
           </w:tcPr>
           <w:p>
             <w:r>
@@ -1891,13 +1891,13 @@
         </w:tc>
         <w:tc>
           <w:tcPr>
-            <w:tcW w:w="1155" w:type="dxa"/>
+            <w:tcW w:w="1134" w:type="dxa"/>
           </w:tcPr>
           <w:p/>
         </w:tc>
         <w:tc>
           <w:tcPr>
-            <w:tcW w:w="1320" w:type="dxa"/>
+            <w:tcW w:w="1276" w:type="dxa"/>
           </w:tcPr>
           <w:p/>
         </w:tc>
@@ -1937,7 +1937,7 @@
         </w:tc>
         <w:tc>
           <w:tcPr>
-            <w:tcW w:w="1230" w:type="dxa"/>
+            <w:tcW w:w="1327" w:type="dxa"/>
           </w:tcPr>
           <w:p>
             <w:r>
@@ -1953,7 +1953,7 @@
         </w:tc>
         <w:tc>
           <w:tcPr>
-            <w:tcW w:w="1170" w:type="dxa"/>
+            <w:tcW w:w="1276" w:type="dxa"/>
           </w:tcPr>
           <w:p>
             <w:r>
@@ -1969,7 +1969,7 @@
         </w:tc>
         <w:tc>
           <w:tcPr>
-            <w:tcW w:w="1410" w:type="dxa"/>
+            <w:tcW w:w="1417" w:type="dxa"/>
           </w:tcPr>
           <w:p>
             <w:r>
@@ -1985,13 +1985,13 @@
         </w:tc>
         <w:tc>
           <w:tcPr>
-            <w:tcW w:w="1155" w:type="dxa"/>
+            <w:tcW w:w="1134" w:type="dxa"/>
           </w:tcPr>
           <w:p/>
         </w:tc>
         <w:tc>
           <w:tcPr>
-            <w:tcW w:w="1320" w:type="dxa"/>
+            <w:tcW w:w="1276" w:type="dxa"/>
           </w:tcPr>
           <w:p>
             <w:r>
@@ -2041,7 +2041,7 @@
         </w:tc>
         <w:tc>
           <w:tcPr>
-            <w:tcW w:w="1230" w:type="dxa"/>
+            <w:tcW w:w="1327" w:type="dxa"/>
           </w:tcPr>
           <w:p>
             <w:r>
@@ -2057,7 +2057,7 @@
         </w:tc>
         <w:tc>
           <w:tcPr>
-            <w:tcW w:w="1170" w:type="dxa"/>
+            <w:tcW w:w="1276" w:type="dxa"/>
           </w:tcPr>
           <w:p>
             <w:r>
@@ -2073,7 +2073,7 @@
         </w:tc>
         <w:tc>
           <w:tcPr>
-            <w:tcW w:w="1410" w:type="dxa"/>
+            <w:tcW w:w="1417" w:type="dxa"/>
           </w:tcPr>
           <w:p>
             <w:r>
@@ -2089,13 +2089,13 @@
         </w:tc>
         <w:tc>
           <w:tcPr>
-            <w:tcW w:w="1155" w:type="dxa"/>
+            <w:tcW w:w="1134" w:type="dxa"/>
           </w:tcPr>
           <w:p/>
         </w:tc>
         <w:tc>
           <w:tcPr>
-            <w:tcW w:w="1320" w:type="dxa"/>
+            <w:tcW w:w="1276" w:type="dxa"/>
           </w:tcPr>
           <w:p/>
         </w:tc>
@@ -2135,7 +2135,7 @@
         </w:tc>
         <w:tc>
           <w:tcPr>
-            <w:tcW w:w="1230" w:type="dxa"/>
+            <w:tcW w:w="1327" w:type="dxa"/>
           </w:tcPr>
           <w:p>
             <w:r>
@@ -2151,7 +2151,7 @@
         </w:tc>
         <w:tc>
           <w:tcPr>
-            <w:tcW w:w="1170" w:type="dxa"/>
+            <w:tcW w:w="1276" w:type="dxa"/>
           </w:tcPr>
           <w:p>
             <w:r>
@@ -2167,7 +2167,7 @@
         </w:tc>
         <w:tc>
           <w:tcPr>
-            <w:tcW w:w="1410" w:type="dxa"/>
+            <w:tcW w:w="1417" w:type="dxa"/>
           </w:tcPr>
           <w:p>
             <w:r>
@@ -2183,7 +2183,7 @@
         </w:tc>
         <w:tc>
           <w:tcPr>
-            <w:tcW w:w="1155" w:type="dxa"/>
+            <w:tcW w:w="1134" w:type="dxa"/>
           </w:tcPr>
           <w:p>
             <w:r>
@@ -2199,7 +2199,7 @@
         </w:tc>
         <w:tc>
           <w:tcPr>
-            <w:tcW w:w="1320" w:type="dxa"/>
+            <w:tcW w:w="1276" w:type="dxa"/>
           </w:tcPr>
           <w:p>
             <w:r>
@@ -2249,7 +2249,7 @@
         </w:tc>
         <w:tc>
           <w:tcPr>
-            <w:tcW w:w="1230" w:type="dxa"/>
+            <w:tcW w:w="1327" w:type="dxa"/>
           </w:tcPr>
           <w:p>
             <w:r>
@@ -2265,7 +2265,7 @@
         </w:tc>
         <w:tc>
           <w:tcPr>
-            <w:tcW w:w="1170" w:type="dxa"/>
+            <w:tcW w:w="1276" w:type="dxa"/>
           </w:tcPr>
           <w:p>
             <w:r>
@@ -2281,7 +2281,7 @@
         </w:tc>
         <w:tc>
           <w:tcPr>
-            <w:tcW w:w="1410" w:type="dxa"/>
+            <w:tcW w:w="1417" w:type="dxa"/>
           </w:tcPr>
           <w:p>
             <w:r>
@@ -2297,7 +2297,7 @@
         </w:tc>
         <w:tc>
           <w:tcPr>
-            <w:tcW w:w="1155" w:type="dxa"/>
+            <w:tcW w:w="1134" w:type="dxa"/>
           </w:tcPr>
           <w:p>
             <w:r>
@@ -2313,7 +2313,7 @@
         </w:tc>
         <w:tc>
           <w:tcPr>
-            <w:tcW w:w="1320" w:type="dxa"/>
+            <w:tcW w:w="1276" w:type="dxa"/>
           </w:tcPr>
           <w:p>
             <w:r>
@@ -2363,7 +2363,7 @@
         </w:tc>
         <w:tc>
           <w:tcPr>
-            <w:tcW w:w="1230" w:type="dxa"/>
+            <w:tcW w:w="1327" w:type="dxa"/>
           </w:tcPr>
           <w:p>
             <w:r>
@@ -2379,7 +2379,7 @@
         </w:tc>
         <w:tc>
           <w:tcPr>
-            <w:tcW w:w="1170" w:type="dxa"/>
+            <w:tcW w:w="1276" w:type="dxa"/>
           </w:tcPr>
           <w:p>
             <w:r>
@@ -2395,7 +2395,7 @@
         </w:tc>
         <w:tc>
           <w:tcPr>
-            <w:tcW w:w="1410" w:type="dxa"/>
+            <w:tcW w:w="1417" w:type="dxa"/>
           </w:tcPr>
           <w:p>
             <w:r>
@@ -2411,7 +2411,7 @@
         </w:tc>
         <w:tc>
           <w:tcPr>
-            <w:tcW w:w="1155" w:type="dxa"/>
+            <w:tcW w:w="1134" w:type="dxa"/>
           </w:tcPr>
           <w:p>
             <w:r>
@@ -2427,7 +2427,7 @@
         </w:tc>
         <w:tc>
           <w:tcPr>
-            <w:tcW w:w="1320" w:type="dxa"/>
+            <w:tcW w:w="1276" w:type="dxa"/>
           </w:tcPr>
           <w:p>
             <w:r>
@@ -2477,7 +2477,7 @@
         </w:tc>
         <w:tc>
           <w:tcPr>
-            <w:tcW w:w="1230" w:type="dxa"/>
+            <w:tcW w:w="1327" w:type="dxa"/>
           </w:tcPr>
           <w:p>
             <w:r>
@@ -2493,7 +2493,7 @@
         </w:tc>
         <w:tc>
           <w:tcPr>
-            <w:tcW w:w="1170" w:type="dxa"/>
+            <w:tcW w:w="1276" w:type="dxa"/>
           </w:tcPr>
           <w:p>
             <w:r>
@@ -2509,7 +2509,7 @@
         </w:tc>
         <w:tc>
           <w:tcPr>
-            <w:tcW w:w="1410" w:type="dxa"/>
+            <w:tcW w:w="1417" w:type="dxa"/>
           </w:tcPr>
           <w:p>
             <w:r>
@@ -2525,13 +2525,13 @@
         </w:tc>
         <w:tc>
           <w:tcPr>
-            <w:tcW w:w="1155" w:type="dxa"/>
+            <w:tcW w:w="1134" w:type="dxa"/>
           </w:tcPr>
           <w:p/>
         </w:tc>
         <w:tc>
           <w:tcPr>
-            <w:tcW w:w="1320" w:type="dxa"/>
+            <w:tcW w:w="1276" w:type="dxa"/>
           </w:tcPr>
           <w:p>
             <w:r>
@@ -2581,7 +2581,7 @@
         </w:tc>
         <w:tc>
           <w:tcPr>
-            <w:tcW w:w="1230" w:type="dxa"/>
+            <w:tcW w:w="1327" w:type="dxa"/>
           </w:tcPr>
           <w:p>
             <w:r>
@@ -2597,7 +2597,7 @@
         </w:tc>
         <w:tc>
           <w:tcPr>
-            <w:tcW w:w="1170" w:type="dxa"/>
+            <w:tcW w:w="1276" w:type="dxa"/>
           </w:tcPr>
           <w:p>
             <w:r>
@@ -2613,7 +2613,7 @@
         </w:tc>
         <w:tc>
           <w:tcPr>
-            <w:tcW w:w="1410" w:type="dxa"/>
+            <w:tcW w:w="1417" w:type="dxa"/>
           </w:tcPr>
           <w:p>
             <w:r>
@@ -2629,13 +2629,13 @@
         </w:tc>
         <w:tc>
           <w:tcPr>
-            <w:tcW w:w="1155" w:type="dxa"/>
+            <w:tcW w:w="1134" w:type="dxa"/>
           </w:tcPr>
           <w:p/>
         </w:tc>
         <w:tc>
           <w:tcPr>
-            <w:tcW w:w="1320" w:type="dxa"/>
+            <w:tcW w:w="1276" w:type="dxa"/>
           </w:tcPr>
           <w:p/>
         </w:tc>
@@ -2675,7 +2675,7 @@
         </w:tc>
         <w:tc>
           <w:tcPr>
-            <w:tcW w:w="1230" w:type="dxa"/>
+            <w:tcW w:w="1327" w:type="dxa"/>
           </w:tcPr>
           <w:p>
             <w:r>
@@ -2691,7 +2691,7 @@
         </w:tc>
         <w:tc>
           <w:tcPr>
-            <w:tcW w:w="1170" w:type="dxa"/>
+            <w:tcW w:w="1276" w:type="dxa"/>
           </w:tcPr>
           <w:p>
             <w:r>
@@ -2707,7 +2707,7 @@
         </w:tc>
         <w:tc>
           <w:tcPr>
-            <w:tcW w:w="1410" w:type="dxa"/>
+            <w:tcW w:w="1417" w:type="dxa"/>
           </w:tcPr>
           <w:p>
             <w:r>
@@ -2723,7 +2723,7 @@
         </w:tc>
         <w:tc>
           <w:tcPr>
-            <w:tcW w:w="1155" w:type="dxa"/>
+            <w:tcW w:w="1134" w:type="dxa"/>
           </w:tcPr>
           <w:p>
             <w:r>
@@ -2739,7 +2739,7 @@
         </w:tc>
         <w:tc>
           <w:tcPr>
-            <w:tcW w:w="1320" w:type="dxa"/>
+            <w:tcW w:w="1276" w:type="dxa"/>
           </w:tcPr>
           <w:p/>
         </w:tc>
@@ -2779,7 +2779,7 @@
         </w:tc>
         <w:tc>
           <w:tcPr>
-            <w:tcW w:w="1230" w:type="dxa"/>
+            <w:tcW w:w="1327" w:type="dxa"/>
           </w:tcPr>
           <w:p>
             <w:r>
@@ -2795,7 +2795,7 @@
         </w:tc>
         <w:tc>
           <w:tcPr>
-            <w:tcW w:w="1170" w:type="dxa"/>
+            <w:tcW w:w="1276" w:type="dxa"/>
           </w:tcPr>
           <w:p>
             <w:r>
@@ -2811,7 +2811,7 @@
         </w:tc>
         <w:tc>
           <w:tcPr>
-            <w:tcW w:w="1410" w:type="dxa"/>
+            <w:tcW w:w="1417" w:type="dxa"/>
           </w:tcPr>
           <w:p>
             <w:r>
@@ -2827,13 +2827,13 @@
         </w:tc>
         <w:tc>
           <w:tcPr>
-            <w:tcW w:w="1155" w:type="dxa"/>
+            <w:tcW w:w="1134" w:type="dxa"/>
           </w:tcPr>
           <w:p/>
         </w:tc>
         <w:tc>
           <w:tcPr>
-            <w:tcW w:w="1320" w:type="dxa"/>
+            <w:tcW w:w="1276" w:type="dxa"/>
           </w:tcPr>
           <w:p>
             <w:r>
@@ -2883,7 +2883,7 @@
         </w:tc>
         <w:tc>
           <w:tcPr>
-            <w:tcW w:w="1230" w:type="dxa"/>
+            <w:tcW w:w="1327" w:type="dxa"/>
           </w:tcPr>
           <w:p>
             <w:r>
@@ -2899,7 +2899,7 @@
         </w:tc>
         <w:tc>
           <w:tcPr>
-            <w:tcW w:w="1170" w:type="dxa"/>
+            <w:tcW w:w="1276" w:type="dxa"/>
           </w:tcPr>
           <w:p>
             <w:r>
@@ -2915,7 +2915,7 @@
         </w:tc>
         <w:tc>
           <w:tcPr>
-            <w:tcW w:w="1410" w:type="dxa"/>
+            <w:tcW w:w="1417" w:type="dxa"/>
           </w:tcPr>
           <w:p>
             <w:r>
@@ -2931,13 +2931,13 @@
         </w:tc>
         <w:tc>
           <w:tcPr>
-            <w:tcW w:w="1155" w:type="dxa"/>
+            <w:tcW w:w="1134" w:type="dxa"/>
           </w:tcPr>
           <w:p/>
         </w:tc>
         <w:tc>
           <w:tcPr>
-            <w:tcW w:w="1320" w:type="dxa"/>
+            <w:tcW w:w="1276" w:type="dxa"/>
           </w:tcPr>
           <w:p/>
         </w:tc>
@@ -4730,7 +4730,7 @@
                 <w:sz w:val="22"/>
                 <w:szCs w:val="22"/>
               </w:rPr>
-              <w:t>User</w:t>
+              <w:t>System</w:t>
             </w:r>
           </w:p>
         </w:tc>
@@ -4912,7 +4912,7 @@
                 <w:sz w:val="22"/>
                 <w:szCs w:val="22"/>
               </w:rPr>
-              <w:t>User</w:t>
+              <w:t>System</w:t>
             </w:r>
           </w:p>
         </w:tc>
@@ -5094,7 +5094,7 @@
                 <w:sz w:val="22"/>
                 <w:szCs w:val="22"/>
               </w:rPr>
-              <w:t>User</w:t>
+              <w:t>System</w:t>
             </w:r>
           </w:p>
         </w:tc>
@@ -5169,34 +5169,47 @@
           <w:noProof/>
         </w:rPr>
         <w:drawing>
-          <wp:inline distT="114300" distB="114300" distL="114300" distR="114300">
-            <wp:extent cx="5438775" cy="2924175"/>
+          <wp:inline distT="0" distB="0" distL="0" distR="0">
+            <wp:extent cx="5543550" cy="2828925"/>
             <wp:effectExtent l="0" t="0" r="0" b="0"/>
-            <wp:docPr id="1" name="image01.png"/>
-            <wp:cNvGraphicFramePr/>
+            <wp:docPr id="2" name="Kép 2" descr="D:\programozas\beadandok\Projlab\UseCaseDiagram1.png"/>
+            <wp:cNvGraphicFramePr>
+              <a:graphicFrameLocks xmlns:a="http://schemas.openxmlformats.org/drawingml/2006/main" noChangeAspect="1"/>
+            </wp:cNvGraphicFramePr>
             <a:graphic xmlns:a="http://schemas.openxmlformats.org/drawingml/2006/main">
               <a:graphicData uri="http://schemas.openxmlformats.org/drawingml/2006/picture">
                 <pic:pic xmlns:pic="http://schemas.openxmlformats.org/drawingml/2006/picture">
                   <pic:nvPicPr>
-                    <pic:cNvPr id="0" name="image01.png"/>
-                    <pic:cNvPicPr preferRelativeResize="0"/>
+                    <pic:cNvPr id="0" name="Picture 1" descr="D:\programozas\beadandok\Projlab\UseCaseDiagram1.png"/>
+                    <pic:cNvPicPr>
+                      <a:picLocks noChangeAspect="1" noChangeArrowheads="1"/>
+                    </pic:cNvPicPr>
                   </pic:nvPicPr>
                   <pic:blipFill>
-                    <a:blip r:embed="rId16"/>
+                    <a:blip r:embed="rId16">
+                      <a:extLst>
+                        <a:ext uri="{28A0092B-C50C-407E-A947-70E740481C1C}">
+                          <a14:useLocalDpi xmlns:a14="http://schemas.microsoft.com/office/drawing/2010/main" val="0"/>
+                        </a:ext>
+                      </a:extLst>
+                    </a:blip>
                     <a:srcRect/>
                     <a:stretch>
                       <a:fillRect/>
                     </a:stretch>
                   </pic:blipFill>
-                  <pic:spPr>
+                  <pic:spPr bwMode="auto">
                     <a:xfrm>
                       <a:off x="0" y="0"/>
-                      <a:ext cx="5438775" cy="2924175"/>
+                      <a:ext cx="5543550" cy="2828925"/>
                     </a:xfrm>
                     <a:prstGeom prst="rect">
                       <a:avLst/>
                     </a:prstGeom>
-                    <a:ln/>
+                    <a:noFill/>
+                    <a:ln>
+                      <a:noFill/>
+                    </a:ln>
                   </pic:spPr>
                 </pic:pic>
               </a:graphicData>
@@ -7039,18 +7052,7 @@
           <w:sz w:val="22"/>
           <w:szCs w:val="22"/>
         </w:rPr>
-        <w:t>Dokumentáció megosztása, írása a Google Docs-ban és az Online Office-ban történik. A dokumentumok</w:t>
-      </w:r>
-      <w:bookmarkStart w:id="1" w:name="_GoBack"/>
-      <w:bookmarkEnd w:id="1"/>
-      <w:r>
-        <w:rPr>
-          <w:rFonts w:ascii="Arial" w:eastAsia="Arial" w:hAnsi="Arial" w:cs="Arial"/>
-          <w:i/>
-          <w:sz w:val="22"/>
-          <w:szCs w:val="22"/>
-        </w:rPr>
-        <w:t>hoz mindenkinek teljes hozzáférése van.</w:t>
+        <w:t>Dokumentáció megosztása, írása a Google Docs-ban és az Online Office-ban történik. A dokumentumokhoz mindenkinek teljes hozzáférése van.</w:t>
       </w:r>
     </w:p>
     <w:p>
@@ -7108,8 +7110,8 @@
     <w:tbl>
       <w:tblPr>
         <w:tblStyle w:val="a9"/>
-        <w:tblW w:w="8880" w:type="dxa"/>
-        <w:tblInd w:w="-108" w:type="dxa"/>
+        <w:tblW w:w="9072" w:type="dxa"/>
+        <w:tblInd w:w="108" w:type="dxa"/>
         <w:tblBorders>
           <w:top w:val="single" w:sz="4" w:space="0" w:color="000000"/>
           <w:left w:val="single" w:sz="4" w:space="0" w:color="000000"/>
@@ -7122,15 +7124,15 @@
         <w:tblLook w:val="0000" w:firstRow="0" w:lastRow="0" w:firstColumn="0" w:lastColumn="0" w:noHBand="0" w:noVBand="0"/>
       </w:tblPr>
       <w:tblGrid>
-        <w:gridCol w:w="2340"/>
+        <w:gridCol w:w="2124"/>
         <w:gridCol w:w="1350"/>
         <w:gridCol w:w="1635"/>
-        <w:gridCol w:w="3555"/>
+        <w:gridCol w:w="3963"/>
       </w:tblGrid>
       <w:tr>
         <w:tc>
           <w:tcPr>
-            <w:tcW w:w="2340" w:type="dxa"/>
+            <w:tcW w:w="2124" w:type="dxa"/>
             <w:shd w:val="clear" w:color="auto" w:fill="CCCCCC"/>
           </w:tcPr>
           <w:p>
@@ -7181,7 +7183,7 @@
         </w:tc>
         <w:tc>
           <w:tcPr>
-            <w:tcW w:w="3555" w:type="dxa"/>
+            <w:tcW w:w="3963" w:type="dxa"/>
             <w:shd w:val="clear" w:color="auto" w:fill="CCCCCC"/>
           </w:tcPr>
           <w:p>
@@ -7200,7 +7202,7 @@
       <w:tr>
         <w:tc>
           <w:tcPr>
-            <w:tcW w:w="2340" w:type="dxa"/>
+            <w:tcW w:w="2124" w:type="dxa"/>
           </w:tcPr>
           <w:p>
             <w:r>
@@ -7285,7 +7287,7 @@
         </w:tc>
         <w:tc>
           <w:tcPr>
-            <w:tcW w:w="3555" w:type="dxa"/>
+            <w:tcW w:w="3963" w:type="dxa"/>
           </w:tcPr>
           <w:p>
             <w:r>
@@ -7302,7 +7304,7 @@
       <w:tr>
         <w:tc>
           <w:tcPr>
-            <w:tcW w:w="2340" w:type="dxa"/>
+            <w:tcW w:w="2124" w:type="dxa"/>
           </w:tcPr>
           <w:p>
             <w:r>
@@ -7387,7 +7389,7 @@
         </w:tc>
         <w:tc>
           <w:tcPr>
-            <w:tcW w:w="3555" w:type="dxa"/>
+            <w:tcW w:w="3963" w:type="dxa"/>
           </w:tcPr>
           <w:p>
             <w:r>
@@ -7404,7 +7406,7 @@
       <w:tr>
         <w:tc>
           <w:tcPr>
-            <w:tcW w:w="2340" w:type="dxa"/>
+            <w:tcW w:w="2124" w:type="dxa"/>
           </w:tcPr>
           <w:p>
             <w:r>
@@ -7489,7 +7491,7 @@
         </w:tc>
         <w:tc>
           <w:tcPr>
-            <w:tcW w:w="3555" w:type="dxa"/>
+            <w:tcW w:w="3963" w:type="dxa"/>
           </w:tcPr>
           <w:p>
             <w:r>
@@ -7506,7 +7508,7 @@
       <w:tr>
         <w:tc>
           <w:tcPr>
-            <w:tcW w:w="2340" w:type="dxa"/>
+            <w:tcW w:w="2124" w:type="dxa"/>
           </w:tcPr>
           <w:p>
             <w:r>
@@ -7551,7 +7553,7 @@
         </w:tc>
         <w:tc>
           <w:tcPr>
-            <w:tcW w:w="3555" w:type="dxa"/>
+            <w:tcW w:w="3963" w:type="dxa"/>
           </w:tcPr>
           <w:p>
             <w:r>
@@ -7568,7 +7570,7 @@
       <w:tr>
         <w:tc>
           <w:tcPr>
-            <w:tcW w:w="2340" w:type="dxa"/>
+            <w:tcW w:w="2124" w:type="dxa"/>
           </w:tcPr>
           <w:p>
             <w:r>
@@ -7613,7 +7615,7 @@
         </w:tc>
         <w:tc>
           <w:tcPr>
-            <w:tcW w:w="3555" w:type="dxa"/>
+            <w:tcW w:w="3963" w:type="dxa"/>
           </w:tcPr>
           <w:p>
             <w:r>
@@ -7630,7 +7632,7 @@
       <w:tr>
         <w:tc>
           <w:tcPr>
-            <w:tcW w:w="2340" w:type="dxa"/>
+            <w:tcW w:w="2124" w:type="dxa"/>
           </w:tcPr>
           <w:p>
             <w:r>
@@ -7675,7 +7677,7 @@
         </w:tc>
         <w:tc>
           <w:tcPr>
-            <w:tcW w:w="3555" w:type="dxa"/>
+            <w:tcW w:w="3963" w:type="dxa"/>
           </w:tcPr>
           <w:p>
             <w:r>
@@ -7692,7 +7694,7 @@
       <w:tr>
         <w:tc>
           <w:tcPr>
-            <w:tcW w:w="2340" w:type="dxa"/>
+            <w:tcW w:w="2124" w:type="dxa"/>
           </w:tcPr>
           <w:p>
             <w:r>
@@ -7737,7 +7739,7 @@
         </w:tc>
         <w:tc>
           <w:tcPr>
-            <w:tcW w:w="3555" w:type="dxa"/>
+            <w:tcW w:w="3963" w:type="dxa"/>
           </w:tcPr>
           <w:p>
             <w:r>
@@ -7754,7 +7756,7 @@
       <w:tr>
         <w:tc>
           <w:tcPr>
-            <w:tcW w:w="2340" w:type="dxa"/>
+            <w:tcW w:w="2124" w:type="dxa"/>
           </w:tcPr>
           <w:p>
             <w:r>
@@ -7799,7 +7801,7 @@
         </w:tc>
         <w:tc>
           <w:tcPr>
-            <w:tcW w:w="3555" w:type="dxa"/>
+            <w:tcW w:w="3963" w:type="dxa"/>
           </w:tcPr>
           <w:p>
             <w:r>
@@ -7814,7 +7816,10 @@
         </w:tc>
       </w:tr>
     </w:tbl>
-    <w:p/>
+    <w:p>
+      <w:bookmarkStart w:id="1" w:name="_GoBack"/>
+      <w:bookmarkEnd w:id="1"/>
+    </w:p>
     <w:sectPr>
       <w:headerReference w:type="default" r:id="rId17"/>
       <w:footerReference w:type="default" r:id="rId18"/>
@@ -7869,7 +7874,7 @@
       <w:rPr>
         <w:noProof/>
       </w:rPr>
-      <w:t>6</w:t>
+      <w:t>8</w:t>
     </w:r>
     <w:r>
       <w:fldChar w:fldCharType="end"/>
@@ -9178,7 +9183,7 @@
 </file>
 
 <file path=customXml/itemProps1.xml><?xml version="1.0" encoding="utf-8"?>
-<ds:datastoreItem xmlns:ds="http://schemas.openxmlformats.org/officeDocument/2006/customXml" ds:itemID="{F86170A5-AEA7-41E5-932C-F16D4A67F27B}">
+<ds:datastoreItem xmlns:ds="http://schemas.openxmlformats.org/officeDocument/2006/customXml" ds:itemID="{75978954-D4AA-4DDB-B18C-3026E023D2D7}">
   <ds:schemaRefs>
     <ds:schemaRef ds:uri="http://schemas.openxmlformats.org/officeDocument/2006/bibliography"/>
   </ds:schemaRefs>

</xml_diff>